<commit_message>
blackbox_test_02-9d7542b: Test behavior of signup submit button with valid credentials
</commit_message>
<xml_diff>
--- a/Tests/Test_07-9d7542b/blackbox_test_02-9d7542b.docx
+++ b/Tests/Test_07-9d7542b/blackbox_test_02-9d7542b.docx
@@ -69,6 +69,12 @@
       </w:r>
       <w:r>
         <w:t>Date conducted: </w:t>
+      </w:r>
+      <w:r>
+        <w:t>Dec 1, 2024</w:t>
+      </w:r>
+      <w:r>
+        <w:t>, 3:42 AM</w:t>
       </w:r>
     </w:p>
     <w:p>
@@ -1569,6 +1575,7 @@
   <w:style w:type="character" w:default="1" w:styleId="DefaultParagraphFont">
     <w:name w:val="Default Paragraph Font"/>
     <w:uiPriority w:val="1"/>
+    <w:semiHidden/>
     <w:unhideWhenUsed/>
   </w:style>
   <w:style w:type="table" w:default="1" w:styleId="TableNormal">

</xml_diff>